<commit_message>
1) Created code to present questions in random order; 2) Placed opening hyperlink file in a Try/Catch block;
</commit_message>
<xml_diff>
--- a/Logic/The Logic of Creating Notes in NewSLP.docx
+++ b/Logic/The Logic of Creating Notes in NewSLP.docx
@@ -1,6 +1,6 @@
 
 <file path=word/document.xml><?xml version="1.0" encoding="utf-8"?>
-<w:document xmlns:wpc="http://schemas.microsoft.com/office/word/2010/wordprocessingCanvas" xmlns:cx="http://schemas.microsoft.com/office/drawing/2014/chartex" xmlns:cx1="http://schemas.microsoft.com/office/drawing/2015/9/8/chartex" xmlns:cx2="http://schemas.microsoft.com/office/drawing/2015/10/21/chartex" xmlns:cx3="http://schemas.microsoft.com/office/drawing/2016/5/9/chartex" xmlns:cx4="http://schemas.microsoft.com/office/drawing/2016/5/10/chartex" xmlns:cx5="http://schemas.microsoft.com/office/drawing/2016/5/11/chartex" xmlns:cx6="http://schemas.microsoft.com/office/drawing/2016/5/12/chartex" xmlns:cx7="http://schemas.microsoft.com/office/drawing/2016/5/13/chartex" xmlns:cx8="http://schemas.microsoft.com/office/drawing/2016/5/14/chartex" xmlns:mc="http://schemas.openxmlformats.org/markup-compatibility/2006" xmlns:aink="http://schemas.microsoft.com/office/drawing/2016/ink" xmlns:am3d="http://schemas.microsoft.com/office/drawing/2017/model3d" xmlns:o="urn:schemas-microsoft-com:office:office" xmlns:r="http://schemas.openxmlformats.org/officeDocument/2006/relationships" xmlns:m="http://schemas.openxmlformats.org/officeDocument/2006/math" xmlns:v="urn:schemas-microsoft-com:vml" xmlns:wp14="http://schemas.microsoft.com/office/word/2010/wordprocessingDrawing" xmlns:wp="http://schemas.openxmlformats.org/drawingml/2006/wordprocessingDrawing" xmlns:w10="urn:schemas-microsoft-com:office:word" xmlns:w="http://schemas.openxmlformats.org/wordprocessingml/2006/main" xmlns:w14="http://schemas.microsoft.com/office/word/2010/wordml" xmlns:w15="http://schemas.microsoft.com/office/word/2012/wordml" xmlns:w16cex="http://schemas.microsoft.com/office/word/2018/wordml/cex" xmlns:w16cid="http://schemas.microsoft.com/office/word/2016/wordml/cid" xmlns:w16="http://schemas.microsoft.com/office/word/2018/wordml" xmlns:w16se="http://schemas.microsoft.com/office/word/2015/wordml/symex" xmlns:wpg="http://schemas.microsoft.com/office/word/2010/wordprocessingGroup" xmlns:wpi="http://schemas.microsoft.com/office/word/2010/wordprocessingInk" xmlns:wne="http://schemas.microsoft.com/office/word/2006/wordml" xmlns:wps="http://schemas.microsoft.com/office/word/2010/wordprocessingShape" mc:Ignorable="w14 w15 w16se w16cid w16 w16cex wp14">
+<w:document xmlns:wpc="http://schemas.microsoft.com/office/word/2010/wordprocessingCanvas" xmlns:cx="http://schemas.microsoft.com/office/drawing/2014/chartex" xmlns:cx1="http://schemas.microsoft.com/office/drawing/2015/9/8/chartex" xmlns:cx2="http://schemas.microsoft.com/office/drawing/2015/10/21/chartex" xmlns:cx3="http://schemas.microsoft.com/office/drawing/2016/5/9/chartex" xmlns:cx4="http://schemas.microsoft.com/office/drawing/2016/5/10/chartex" xmlns:cx5="http://schemas.microsoft.com/office/drawing/2016/5/11/chartex" xmlns:cx6="http://schemas.microsoft.com/office/drawing/2016/5/12/chartex" xmlns:cx7="http://schemas.microsoft.com/office/drawing/2016/5/13/chartex" xmlns:cx8="http://schemas.microsoft.com/office/drawing/2016/5/14/chartex" xmlns:mc="http://schemas.openxmlformats.org/markup-compatibility/2006" xmlns:aink="http://schemas.microsoft.com/office/drawing/2016/ink" xmlns:am3d="http://schemas.microsoft.com/office/drawing/2017/model3d" xmlns:o="urn:schemas-microsoft-com:office:office" xmlns:r="http://schemas.openxmlformats.org/officeDocument/2006/relationships" xmlns:m="http://schemas.openxmlformats.org/officeDocument/2006/math" xmlns:v="urn:schemas-microsoft-com:vml" xmlns:wp14="http://schemas.microsoft.com/office/word/2010/wordprocessingDrawing" xmlns:wp="http://schemas.openxmlformats.org/drawingml/2006/wordprocessingDrawing" xmlns:w10="urn:schemas-microsoft-com:office:word" xmlns:w="http://schemas.openxmlformats.org/wordprocessingml/2006/main" xmlns:w14="http://schemas.microsoft.com/office/word/2010/wordml" xmlns:w15="http://schemas.microsoft.com/office/word/2012/wordml" xmlns:w16cex="http://schemas.microsoft.com/office/word/2018/wordml/cex" xmlns:w16cid="http://schemas.microsoft.com/office/word/2016/wordml/cid" xmlns:w16="http://schemas.microsoft.com/office/word/2018/wordml" xmlns:w16sdtdh="http://schemas.microsoft.com/office/word/2020/wordml/sdtdatahash" xmlns:w16se="http://schemas.microsoft.com/office/word/2015/wordml/symex" xmlns:wpg="http://schemas.microsoft.com/office/word/2010/wordprocessingGroup" xmlns:wpi="http://schemas.microsoft.com/office/word/2010/wordprocessingInk" xmlns:wne="http://schemas.microsoft.com/office/word/2006/wordml" xmlns:wps="http://schemas.microsoft.com/office/word/2010/wordprocessingShape" mc:Ignorable="w14 w15 w16se w16cid w16 w16cex w16sdtdh wp14">
   <w:body>
     <w:p>
       <w:r>
@@ -55,42 +55,84 @@
         <w:t xml:space="preserve"> information about a bigger project.</w:t>
       </w:r>
       <w:r>
-        <w:t xml:space="preserve"> For my purposes, notes can be of various </w:t>
-      </w:r>
-      <w:r>
+        <w:t xml:space="preserve"> </w:t>
+      </w:r>
+      <w:r>
+        <w:rPr>
+          <w:strike/>
+        </w:rPr>
+        <w:t xml:space="preserve">For my purposes, notes can be of various </w:t>
+      </w:r>
+      <w:r>
+        <w:rPr>
+          <w:strike/>
+        </w:rPr>
         <w:t xml:space="preserve">data </w:t>
       </w:r>
       <w:r>
+        <w:rPr>
+          <w:strike/>
+        </w:rPr>
         <w:t xml:space="preserve">types: 1) people, 2) events, </w:t>
       </w:r>
       <w:r>
+        <w:rPr>
+          <w:strike/>
+        </w:rPr>
         <w:t xml:space="preserve">3) places, </w:t>
       </w:r>
       <w:r>
+        <w:rPr>
+          <w:strike/>
+        </w:rPr>
         <w:t>4) concepts</w:t>
       </w:r>
       <w:r>
+        <w:rPr>
+          <w:strike/>
+        </w:rPr>
         <w:t xml:space="preserve"> 5) things</w:t>
       </w:r>
       <w:r>
+        <w:rPr>
+          <w:strike/>
+        </w:rPr>
         <w:t>,</w:t>
       </w:r>
       <w:r>
+        <w:rPr>
+          <w:strike/>
+        </w:rPr>
         <w:t xml:space="preserve"> 6) </w:t>
       </w:r>
       <w:r>
+        <w:rPr>
+          <w:strike/>
+        </w:rPr>
         <w:t>study d</w:t>
       </w:r>
       <w:r>
+        <w:rPr>
+          <w:strike/>
+        </w:rPr>
         <w:t>isciplines</w:t>
       </w:r>
       <w:r>
+        <w:rPr>
+          <w:strike/>
+        </w:rPr>
         <w:t xml:space="preserve"> and </w:t>
       </w:r>
       <w:r>
+        <w:rPr>
+          <w:strike/>
+        </w:rPr>
         <w:t xml:space="preserve">7) </w:t>
       </w:r>
       <w:r>
+        <w:rPr>
+          <w:strike/>
+        </w:rPr>
         <w:t>dates</w:t>
       </w:r>
       <w:r>
@@ -98,176 +140,338 @@
       </w:r>
     </w:p>
     <w:p>
+      <w:pPr>
+        <w:rPr>
+          <w:strike/>
+        </w:rPr>
+      </w:pPr>
       <w:r>
         <w:rPr>
           <w:b/>
           <w:bCs/>
+          <w:strike/>
         </w:rPr>
         <w:t>Concepts</w:t>
       </w:r>
       <w:r>
+        <w:rPr>
+          <w:strike/>
+        </w:rPr>
         <w:t xml:space="preserve"> are, in general, intellectual formations</w:t>
       </w:r>
       <w:r>
+        <w:rPr>
+          <w:strike/>
+        </w:rPr>
         <w:t xml:space="preserve"> that </w:t>
       </w:r>
       <w:r>
+        <w:rPr>
+          <w:strike/>
+        </w:rPr>
         <w:t xml:space="preserve">which may supply additional information </w:t>
       </w:r>
       <w:r>
+        <w:rPr>
+          <w:strike/>
+        </w:rPr>
         <w:t xml:space="preserve">about other data types </w:t>
       </w:r>
       <w:r>
+        <w:rPr>
+          <w:strike/>
+        </w:rPr>
         <w:t>related to people, events, places</w:t>
       </w:r>
       <w:r>
+        <w:rPr>
+          <w:strike/>
+        </w:rPr>
         <w:t xml:space="preserve">, </w:t>
       </w:r>
       <w:r>
+        <w:rPr>
+          <w:strike/>
+        </w:rPr>
         <w:t>things</w:t>
       </w:r>
       <w:r>
+        <w:rPr>
+          <w:strike/>
+        </w:rPr>
         <w:t xml:space="preserve"> and disciplines</w:t>
       </w:r>
       <w:r>
+        <w:rPr>
+          <w:strike/>
+        </w:rPr>
         <w:t xml:space="preserve">. </w:t>
       </w:r>
       <w:r>
+        <w:rPr>
+          <w:strike/>
+        </w:rPr>
         <w:t>For example</w:t>
       </w:r>
       <w:r>
+        <w:rPr>
+          <w:strike/>
+        </w:rPr>
         <w:t>,</w:t>
       </w:r>
       <w:r>
+        <w:rPr>
+          <w:strike/>
+        </w:rPr>
         <w:t xml:space="preserve"> they might supply belief linked to certain persons</w:t>
       </w:r>
       <w:r>
+        <w:rPr>
+          <w:strike/>
+        </w:rPr>
         <w:t>;</w:t>
       </w:r>
       <w:r>
+        <w:rPr>
+          <w:strike/>
+        </w:rPr>
         <w:t xml:space="preserve"> reasons behind certain events</w:t>
       </w:r>
       <w:r>
+        <w:rPr>
+          <w:strike/>
+        </w:rPr>
         <w:t>;</w:t>
       </w:r>
       <w:r>
+        <w:rPr>
+          <w:strike/>
+        </w:rPr>
         <w:t xml:space="preserve"> logic about inhabitants</w:t>
       </w:r>
       <w:r>
+        <w:rPr>
+          <w:strike/>
+        </w:rPr>
         <w:t>;</w:t>
       </w:r>
       <w:r>
+        <w:rPr>
+          <w:strike/>
+        </w:rPr>
         <w:t xml:space="preserve"> names political </w:t>
       </w:r>
       <w:r>
+        <w:rPr>
+          <w:strike/>
+        </w:rPr>
         <w:t>affiliations</w:t>
       </w:r>
       <w:r>
+        <w:rPr>
+          <w:strike/>
+        </w:rPr>
         <w:t xml:space="preserve"> etc. related to places</w:t>
       </w:r>
       <w:r>
+        <w:rPr>
+          <w:strike/>
+        </w:rPr>
         <w:t xml:space="preserve"> or facts related to purely intellectual subjects such as how to do various actinon in mathematics, computing etc</w:t>
       </w:r>
       <w:r>
+        <w:rPr>
+          <w:strike/>
+        </w:rPr>
         <w:t>.</w:t>
       </w:r>
     </w:p>
     <w:p>
+      <w:pPr>
+        <w:rPr>
+          <w:strike/>
+        </w:rPr>
+      </w:pPr>
       <w:r>
         <w:rPr>
           <w:b/>
           <w:bCs/>
+          <w:strike/>
         </w:rPr>
         <w:t>Things</w:t>
       </w:r>
       <w:r>
+        <w:rPr>
+          <w:strike/>
+        </w:rPr>
         <w:t xml:space="preserve"> are real</w:t>
       </w:r>
       <w:r>
+        <w:rPr>
+          <w:strike/>
+        </w:rPr>
         <w:t xml:space="preserve"> unique</w:t>
       </w:r>
       <w:r>
+        <w:rPr>
+          <w:strike/>
+        </w:rPr>
         <w:t xml:space="preserve"> tangible objects such as: buildings, works of art, </w:t>
       </w:r>
       <w:r>
+        <w:rPr>
+          <w:strike/>
+        </w:rPr>
         <w:t xml:space="preserve">Dead Sea scrolls </w:t>
       </w:r>
       <w:r>
+        <w:rPr>
+          <w:strike/>
+        </w:rPr>
         <w:t xml:space="preserve">etc. </w:t>
       </w:r>
       <w:r>
+        <w:rPr>
+          <w:strike/>
+        </w:rPr>
         <w:t xml:space="preserve">Although books can be tangible, they are not unique and their importance, in most cases, is related the ideas (concepts) they </w:t>
       </w:r>
       <w:r>
+        <w:rPr>
+          <w:strike/>
+        </w:rPr>
         <w:t>contain.</w:t>
       </w:r>
     </w:p>
     <w:p>
+      <w:pPr>
+        <w:rPr>
+          <w:strike/>
+        </w:rPr>
+      </w:pPr>
       <w:r>
         <w:rPr>
           <w:b/>
           <w:bCs/>
+          <w:strike/>
         </w:rPr>
         <w:t>Disciplines</w:t>
       </w:r>
       <w:r>
+        <w:rPr>
+          <w:strike/>
+        </w:rPr>
         <w:t xml:space="preserve"> are various cou</w:t>
       </w:r>
       <w:r>
+        <w:rPr>
+          <w:strike/>
+        </w:rPr>
         <w:t>rses of study  (computing, science, theology etc.)</w:t>
       </w:r>
       <w:r>
+        <w:rPr>
+          <w:strike/>
+        </w:rPr>
         <w:t xml:space="preserve"> where one can record facts</w:t>
       </w:r>
       <w:r>
+        <w:rPr>
+          <w:strike/>
+        </w:rPr>
         <w:t xml:space="preserve"> of importance that do not fall into one of the above</w:t>
       </w:r>
       <w:r>
+        <w:rPr>
+          <w:strike/>
+        </w:rPr>
         <w:t xml:space="preserve"> generic</w:t>
       </w:r>
       <w:r>
+        <w:rPr>
+          <w:strike/>
+        </w:rPr>
         <w:t xml:space="preserve"> data types. For example: in Computing ( C#, WPF, </w:t>
       </w:r>
       <w:r>
+        <w:rPr>
+          <w:strike/>
+        </w:rPr>
         <w:t xml:space="preserve">ListView how to select an item), </w:t>
       </w:r>
       <w:r>
+        <w:rPr>
+          <w:strike/>
+        </w:rPr>
         <w:t>in Mathematics (</w:t>
       </w:r>
       <w:r>
+        <w:rPr>
+          <w:strike/>
+        </w:rPr>
         <w:t>Geometry</w:t>
       </w:r>
       <w:r>
+        <w:rPr>
+          <w:strike/>
+        </w:rPr>
         <w:t xml:space="preserve">, how to derive the </w:t>
       </w:r>
       <w:r>
+        <w:rPr>
+          <w:strike/>
+        </w:rPr>
         <w:t>area of a circle)</w:t>
       </w:r>
       <w:r>
+        <w:rPr>
+          <w:strike/>
+        </w:rPr>
         <w:t xml:space="preserve"> et .</w:t>
       </w:r>
       <w:r>
+        <w:rPr>
+          <w:strike/>
+        </w:rPr>
         <w:t xml:space="preserve"> </w:t>
       </w:r>
     </w:p>
     <w:p>
+      <w:pPr>
+        <w:rPr>
+          <w:strike/>
+        </w:rPr>
+      </w:pPr>
       <w:r>
         <w:rPr>
           <w:b/>
           <w:bCs/>
+          <w:strike/>
         </w:rPr>
         <w:t>Dates</w:t>
       </w:r>
       <w:r>
+        <w:rPr>
+          <w:strike/>
+        </w:rPr>
         <w:t xml:space="preserve"> are</w:t>
       </w:r>
       <w:r>
+        <w:rPr>
+          <w:strike/>
+        </w:rPr>
         <w:t xml:space="preserve"> </w:t>
       </w:r>
       <w:r>
+        <w:rPr>
+          <w:strike/>
+        </w:rPr>
         <w:t>NOT independent data types, but are associated with persons, places, events  and concepts</w:t>
       </w:r>
       <w:r>
+        <w:rPr>
+          <w:strike/>
+        </w:rPr>
         <w:t>.</w:t>
       </w:r>
     </w:p>
@@ -298,47 +502,147 @@
         <w:t>identifier</w:t>
       </w:r>
       <w:r>
+        <w:t xml:space="preserve"> (</w:t>
+      </w:r>
+      <w:r>
+        <w:t>the DataNode’s ID</w:t>
+      </w:r>
+      <w:r>
+        <w:t>)</w:t>
+      </w:r>
+      <w:r>
         <w:t>;</w:t>
       </w:r>
       <w:r>
+        <w:t xml:space="preserve"> and a list of </w:t>
+      </w:r>
+      <w:r>
+        <w:t>hyperlinks to various types of data.</w:t>
+      </w:r>
+    </w:p>
+    <w:p>
+      <w:pPr>
+        <w:rPr>
+          <w:color w:val="FF0000"/>
+          <w:sz w:val="32"/>
+          <w:szCs w:val="32"/>
+        </w:rPr>
+      </w:pPr>
+      <w:r>
+        <w:rPr>
+          <w:color w:val="FF0000"/>
+          <w:sz w:val="32"/>
+          <w:szCs w:val="32"/>
+        </w:rPr>
+        <w:t>What Hyperlinks contain</w:t>
+      </w:r>
+    </w:p>
+    <w:p>
+      <w:pPr>
+        <w:pStyle w:val="ListParagraph"/>
+        <w:numPr>
+          <w:ilvl w:val="0"/>
+          <w:numId w:val="5"/>
+        </w:numPr>
+      </w:pPr>
+      <w:r>
+        <w:t>A</w:t>
+      </w:r>
+      <w:r>
+        <w:t xml:space="preserve"> Unique ID (this is generated by the program as the next seriatim number </w:t>
+      </w:r>
+      <w:r>
+        <w:t>in the list of hyperlinks);</w:t>
+      </w:r>
+      <w:r>
         <w:t xml:space="preserve"> </w:t>
       </w:r>
+    </w:p>
+    <w:p>
+      <w:pPr>
+        <w:pStyle w:val="ListParagraph"/>
+        <w:numPr>
+          <w:ilvl w:val="0"/>
+          <w:numId w:val="5"/>
+        </w:numPr>
+      </w:pPr>
+      <w:r>
+        <w:t>A descriptive name,</w:t>
+      </w:r>
+      <w:r>
+        <w:t xml:space="preserve"> i.e. St Paul, Wikipedia;  Asia Minor 2</w:t>
+      </w:r>
+      <w:r>
+        <w:rPr>
+          <w:vertAlign w:val="superscript"/>
+        </w:rPr>
+        <w:t>nd</w:t>
+      </w:r>
+      <w:r>
+        <w:t xml:space="preserve"> Century CE</w:t>
+      </w:r>
+      <w:r>
+        <w:t>, Map; History of Christianity, Timeline; etc .</w:t>
+      </w:r>
+    </w:p>
+    <w:p>
+      <w:pPr>
+        <w:pStyle w:val="ListParagraph"/>
+        <w:numPr>
+          <w:ilvl w:val="0"/>
+          <w:numId w:val="5"/>
+        </w:numPr>
+      </w:pPr>
+      <w:r>
+        <w:t>The hyperlink itself (Web addresses will be identified as starting with http://) other types of data will be identified by their file type (i.e. .docx</w:t>
+      </w:r>
+      <w:r>
+        <w:t>, .xls, .txt; .jpg etc)</w:t>
+      </w:r>
+    </w:p>
+    <w:p>
+      <w:pPr>
+        <w:pStyle w:val="ListParagraph"/>
+        <w:numPr>
+          <w:ilvl w:val="0"/>
+          <w:numId w:val="5"/>
+        </w:numPr>
+      </w:pPr>
       <w:r>
         <w:t>a list of key-words</w:t>
       </w:r>
       <w:r>
-        <w:t>;</w:t>
-      </w:r>
-      <w:r>
-        <w:t xml:space="preserve"> and a list of hyperlinks to other data formats ( Word</w:t>
-      </w:r>
-      <w:r>
-        <w:t xml:space="preserve"> files</w:t>
-      </w:r>
-      <w:r>
-        <w:t>, Images</w:t>
-      </w:r>
-      <w:r>
-        <w:t xml:space="preserve"> files, sound files, Video files, text files</w:t>
-      </w:r>
-      <w:r>
-        <w:t xml:space="preserve"> and Excel files.</w:t>
-      </w:r>
-      <w:r>
-        <w:t xml:space="preserve">) </w:t>
-      </w:r>
-      <w:r>
-        <w:t>and may contain bookmarks</w:t>
-      </w:r>
-      <w:r>
-        <w:t>.</w:t>
-      </w:r>
-    </w:p>
-    <w:p>
-      <w:r>
+        <w:t xml:space="preserve"> which will include both indexed and non-indexed terms (see above)</w:t>
+      </w:r>
+    </w:p>
+    <w:p>
+      <w:pPr>
+        <w:pStyle w:val="ListParagraph"/>
+        <w:numPr>
+          <w:ilvl w:val="0"/>
+          <w:numId w:val="5"/>
+        </w:numPr>
+      </w:pPr>
+      <w:r>
+        <w:t>Bookmarks, if present</w:t>
+      </w:r>
+    </w:p>
+    <w:p>
+      <w:pPr>
+        <w:rPr>
+          <w:strike/>
+        </w:rPr>
+      </w:pPr>
+      <w:r>
+        <w:rPr>
+          <w:strike/>
+        </w:rPr>
         <w:t xml:space="preserve">Some notes (persons, events, places, concepts, things) will have </w:t>
       </w:r>
       <w:r>
+        <w:rPr>
+          <w:strike/>
+        </w:rPr>
         <w:t>available propertis:</w:t>
       </w:r>
     </w:p>
@@ -349,29 +653,56 @@
           <w:ilvl w:val="0"/>
           <w:numId w:val="1"/>
         </w:numPr>
-      </w:pPr>
-      <w:r>
+        <w:rPr>
+          <w:strike/>
+        </w:rPr>
+      </w:pPr>
+      <w:r>
+        <w:rPr>
+          <w:strike/>
+        </w:rPr>
         <w:t xml:space="preserve">Persons: </w:t>
       </w:r>
       <w:r>
+        <w:rPr>
+          <w:strike/>
+        </w:rPr>
         <w:t>Name, Title</w:t>
       </w:r>
       <w:r>
+        <w:rPr>
+          <w:strike/>
+        </w:rPr>
         <w:t xml:space="preserve"> and dates</w:t>
       </w:r>
       <w:r>
+        <w:rPr>
+          <w:strike/>
+        </w:rPr>
         <w:t xml:space="preserve">, life dates, service dates, </w:t>
       </w:r>
       <w:r>
+        <w:rPr>
+          <w:strike/>
+        </w:rPr>
         <w:t>events</w:t>
       </w:r>
       <w:r>
+        <w:rPr>
+          <w:strike/>
+        </w:rPr>
         <w:t xml:space="preserve"> and dates</w:t>
       </w:r>
       <w:r>
+        <w:rPr>
+          <w:strike/>
+        </w:rPr>
         <w:t>, parents</w:t>
       </w:r>
       <w:r>
+        <w:rPr>
+          <w:strike/>
+        </w:rPr>
         <w:t>, associates</w:t>
       </w:r>
     </w:p>
@@ -382,8 +713,14 @@
           <w:ilvl w:val="0"/>
           <w:numId w:val="1"/>
         </w:numPr>
-      </w:pPr>
-      <w:r>
+        <w:rPr>
+          <w:strike/>
+        </w:rPr>
+      </w:pPr>
+      <w:r>
+        <w:rPr>
+          <w:strike/>
+        </w:rPr>
         <w:t>Events: Name, dates, associated persons, associated places, associated concepts</w:t>
       </w:r>
     </w:p>
@@ -394,14 +731,26 @@
           <w:ilvl w:val="0"/>
           <w:numId w:val="1"/>
         </w:numPr>
-      </w:pPr>
-      <w:r>
+        <w:rPr>
+          <w:strike/>
+        </w:rPr>
+      </w:pPr>
+      <w:r>
+        <w:rPr>
+          <w:strike/>
+        </w:rPr>
         <w:t>Concepts: Name, dates, associated persons</w:t>
       </w:r>
       <w:r>
+        <w:rPr>
+          <w:strike/>
+        </w:rPr>
         <w:t>, associated location</w:t>
       </w:r>
       <w:r>
+        <w:rPr>
+          <w:strike/>
+        </w:rPr>
         <w:t>s</w:t>
       </w:r>
     </w:p>
@@ -412,131 +761,420 @@
           <w:ilvl w:val="0"/>
           <w:numId w:val="1"/>
         </w:numPr>
-      </w:pPr>
-      <w:r>
+        <w:rPr>
+          <w:strike/>
+        </w:rPr>
+      </w:pPr>
+      <w:r>
+        <w:rPr>
+          <w:strike/>
+        </w:rPr>
         <w:t>Locations: Names, dates, associated persons</w:t>
       </w:r>
       <w:r>
+        <w:rPr>
+          <w:strike/>
+        </w:rPr>
         <w:t>, associated political affiliations</w:t>
       </w:r>
     </w:p>
     <w:p>
-      <w:r>
+      <w:pPr>
+        <w:pStyle w:val="ListParagraph"/>
+        <w:rPr>
+          <w:strike/>
+        </w:rPr>
+      </w:pPr>
+    </w:p>
+    <w:p>
+      <w:pPr>
+        <w:pStyle w:val="ListParagraph"/>
+        <w:ind w:left="0"/>
         <w:rPr>
           <w:color w:val="FF0000"/>
           <w:sz w:val="32"/>
           <w:szCs w:val="32"/>
         </w:rPr>
-        <w:t xml:space="preserve">Where </w:t>
-      </w:r>
+      </w:pPr>
       <w:r>
         <w:rPr>
           <w:color w:val="FF0000"/>
           <w:sz w:val="32"/>
           <w:szCs w:val="32"/>
         </w:rPr>
-        <w:t>notes will be stored</w:t>
-      </w:r>
-      <w:r>
-        <w:t>.</w:t>
-      </w:r>
-    </w:p>
-    <w:p>
-      <w:r>
-        <w:t>Notes will be stored in a base folder whose location is created and called on by the user. This Directory will contain</w:t>
-      </w:r>
-      <w:r>
-        <w:t xml:space="preserve"> sub-folders: KeyWords, people, events, places, concepts</w:t>
-      </w:r>
-      <w:r>
-        <w:t>,</w:t>
-      </w:r>
-      <w:r>
-        <w:t xml:space="preserve"> things, </w:t>
-      </w:r>
-      <w:r>
-        <w:t>and user</w:t>
-      </w:r>
-      <w:r>
-        <w:t>-</w:t>
-      </w:r>
-      <w:r>
-        <w:t>supplied</w:t>
-      </w:r>
-      <w:r>
-        <w:t xml:space="preserve"> study disciplines</w:t>
-      </w:r>
-      <w:r>
-        <w:t>.</w:t>
-      </w:r>
-      <w:r>
-        <w:t xml:space="preserve"> </w:t>
-      </w:r>
-    </w:p>
-    <w:p/>
-    <w:p>
-      <w:r>
-        <w:t>REVISION OF 2021 04 10</w:t>
-      </w:r>
-    </w:p>
-    <w:p>
-      <w:pPr>
-        <w:pStyle w:val="NoSpacing"/>
-      </w:pPr>
-      <w:r>
-        <w:t xml:space="preserve">A note in NewSLP will be a test file that contains a </w:t>
-      </w:r>
-      <w:r>
-        <w:t>NoteObject. I NoteObject will have the following properties:</w:t>
-      </w:r>
-    </w:p>
-    <w:p>
-      <w:pPr>
-        <w:pStyle w:val="NoSpacing"/>
+        <w:t>Key Words:</w:t>
+      </w:r>
+    </w:p>
+    <w:p>
+      <w:pPr>
+        <w:pStyle w:val="ListParagraph"/>
         <w:numPr>
           <w:ilvl w:val="0"/>
-          <w:numId w:val="3"/>
+          <w:numId w:val="4"/>
         </w:numPr>
       </w:pPr>
       <w:r>
-        <w:t>a Name</w:t>
-      </w:r>
-    </w:p>
-    <w:p>
-      <w:pPr>
-        <w:pStyle w:val="NoSpacing"/>
+        <w:t xml:space="preserve">Key words </w:t>
+      </w:r>
+      <w:r>
+        <w:t xml:space="preserve">in a hyperlink </w:t>
+      </w:r>
+      <w:r>
+        <w:t>will be separated with ‘;’</w:t>
+      </w:r>
+    </w:p>
+    <w:p>
+      <w:pPr>
+        <w:pStyle w:val="ListParagraph"/>
         <w:numPr>
           <w:ilvl w:val="0"/>
-          <w:numId w:val="3"/>
+          <w:numId w:val="4"/>
         </w:numPr>
       </w:pPr>
       <w:r>
-        <w:t>a hyperlink (to a Word, Excel, image</w:t>
-      </w:r>
-      <w:r>
-        <w:t>, text etc) file</w:t>
-      </w:r>
-      <w:r>
-        <w:t xml:space="preserve"> +/- a bookmark</w:t>
-      </w:r>
-    </w:p>
-    <w:p>
-      <w:pPr>
-        <w:pStyle w:val="NoSpacing"/>
+        <w:lastRenderedPageBreak/>
+        <w:t xml:space="preserve">Key words containing spaces (i.e. </w:t>
+      </w:r>
+      <w:r>
+        <w:t xml:space="preserve"> File ReadAllLines) will have all spaces replaced with ‘_’ before indexing</w:t>
+      </w:r>
+      <w:r>
+        <w:t>.</w:t>
+      </w:r>
+    </w:p>
+    <w:p>
+      <w:pPr>
+        <w:pStyle w:val="ListParagraph"/>
         <w:numPr>
           <w:ilvl w:val="0"/>
-          <w:numId w:val="3"/>
+          <w:numId w:val="4"/>
         </w:numPr>
       </w:pPr>
       <w:r>
-        <w:t>a delimited list of Key words</w:t>
-      </w:r>
-    </w:p>
-    <w:p>
-      <w:pPr>
-        <w:pStyle w:val="NoSpacing"/>
-      </w:pPr>
-    </w:p>
+        <w:t>Key words which contain</w:t>
+      </w:r>
+      <w:r>
+        <w:t xml:space="preserve"> Proper and common nouns will always start with the proper. i.e. </w:t>
+      </w:r>
+      <w:r>
+        <w:t>Hastings battle. It is the responsibility of the USER, not the program, to do this.</w:t>
+      </w:r>
+    </w:p>
+    <w:p>
+      <w:pPr>
+        <w:pStyle w:val="ListParagraph"/>
+        <w:numPr>
+          <w:ilvl w:val="0"/>
+          <w:numId w:val="4"/>
+        </w:numPr>
+      </w:pPr>
+      <w:r>
+        <w:t>Key words which contain titles, will always have the proper name followed by the title: i.e. Paul</w:t>
+      </w:r>
+      <w:r>
+        <w:t xml:space="preserve">, Saint; Julius II, Pope; </w:t>
+      </w:r>
+      <w:r>
+        <w:t>Eisenhower, General</w:t>
+      </w:r>
+    </w:p>
+    <w:p>
+      <w:pPr>
+        <w:pStyle w:val="ListParagraph"/>
+        <w:numPr>
+          <w:ilvl w:val="0"/>
+          <w:numId w:val="4"/>
+        </w:numPr>
+      </w:pPr>
+      <w:r>
+        <w:t xml:space="preserve">Key words preceeded with ‘#’ will NOT be indexed, but will show in </w:t>
+      </w:r>
+      <w:r>
+        <w:t>the hyperlink’s list of KeyWords  when the user chooses  to examine that link further</w:t>
+      </w:r>
+      <w:r>
+        <w:t>. Examples include, but are not limited to: #Lived (</w:t>
+      </w:r>
+      <w:r>
+        <w:t xml:space="preserve">i.e. the hyperlink contains the dates when an individual lived); </w:t>
+      </w:r>
+      <w:r>
+        <w:t>#Occurred (i.e. the data something happened)</w:t>
+      </w:r>
+      <w:r>
+        <w:t xml:space="preserve"> #Parents, #Children etc.</w:t>
+      </w:r>
+    </w:p>
+    <w:p>
+      <w:pPr>
+        <w:pStyle w:val="ListParagraph"/>
+        <w:ind w:left="0"/>
+      </w:pPr>
+    </w:p>
+    <w:p>
+      <w:r>
+        <w:rPr>
+          <w:color w:val="FF0000"/>
+          <w:sz w:val="32"/>
+          <w:szCs w:val="32"/>
+        </w:rPr>
+        <w:t xml:space="preserve">Where </w:t>
+      </w:r>
+      <w:r>
+        <w:rPr>
+          <w:color w:val="FF0000"/>
+          <w:sz w:val="32"/>
+          <w:szCs w:val="32"/>
+        </w:rPr>
+        <w:t>notes will be stored</w:t>
+      </w:r>
+      <w:r>
+        <w:t>.</w:t>
+      </w:r>
+    </w:p>
+    <w:p>
+      <w:r>
+        <w:t xml:space="preserve">Notes will be stored in </w:t>
+      </w:r>
+      <w:r>
+        <w:t xml:space="preserve">the </w:t>
+      </w:r>
+      <w:r>
+        <w:t>“</w:t>
+      </w:r>
+      <w:r>
+        <w:t>Notes</w:t>
+      </w:r>
+      <w:r>
+        <w:t>”</w:t>
+      </w:r>
+      <w:r>
+        <w:t xml:space="preserve"> folder of the </w:t>
+      </w:r>
+      <w:r>
+        <w:t>“</w:t>
+      </w:r>
+      <w:r>
+        <w:t>Subject</w:t>
+      </w:r>
+      <w:r>
+        <w:t>” name folder</w:t>
+      </w:r>
+    </w:p>
+    <w:p>
+      <w:r>
+        <w:rPr>
+          <w:color w:val="FF0000"/>
+          <w:sz w:val="32"/>
+          <w:szCs w:val="32"/>
+        </w:rPr>
+        <w:t>Where will hyperlinks be stored</w:t>
+      </w:r>
+      <w:r>
+        <w:t>.</w:t>
+      </w:r>
+    </w:p>
+    <w:p>
+      <w:r>
+        <w:t>The hyperlinks will be stored in an accumulating file in a Universal Hyperlink folder, to be designated by the user at start up</w:t>
+      </w:r>
+      <w:r>
+        <w:t xml:space="preserve">. In addition to the text file of hyperlinks, there will be a </w:t>
+      </w:r>
+      <w:r>
+        <w:t>folder where each line represents a KeyWord, followed by a delimited list of hyperlinks which contain that key word</w:t>
+      </w:r>
+      <w:r>
+        <w:t>. At runtime, these hyperlinks will be loaded into a hyperlink dictionary where the key is the KeyWord and the value is the delimited string of hyperlink numbers.</w:t>
+      </w:r>
+      <w:r>
+        <w:t xml:space="preserve"> When the user wished to look for data with particular Key words, he will enter the list of Key words into a search box and the program will then create a </w:t>
+      </w:r>
+      <w:r>
+        <w:t>Set of hyperlink ID’s which contain each key word. Using Set theory, the program will then return all of the matched sorted by decreasing number of matches with the number of matches preceeding the hyperlink name :</w:t>
+      </w:r>
+    </w:p>
+    <w:p>
+      <w:pPr>
+        <w:pStyle w:val="ListParagraph"/>
+        <w:numPr>
+          <w:ilvl w:val="0"/>
+          <w:numId w:val="6"/>
+        </w:numPr>
+      </w:pPr>
+      <w:r>
+        <w:t>The user enters: Saint Paul; Saint Barnabas; and Jerusalem into the search box.</w:t>
+      </w:r>
+    </w:p>
+    <w:p>
+      <w:pPr>
+        <w:pStyle w:val="ListParagraph"/>
+        <w:numPr>
+          <w:ilvl w:val="0"/>
+          <w:numId w:val="6"/>
+        </w:numPr>
+      </w:pPr>
+      <w:r>
+        <w:t>The program then lists:</w:t>
+      </w:r>
+    </w:p>
+    <w:p>
+      <w:pPr>
+        <w:pStyle w:val="ListParagraph"/>
+        <w:numPr>
+          <w:ilvl w:val="1"/>
+          <w:numId w:val="6"/>
+        </w:numPr>
+      </w:pPr>
+      <w:r>
+        <w:t>(3) Ehrman’s discussion of Acts</w:t>
+      </w:r>
+    </w:p>
+    <w:p>
+      <w:pPr>
+        <w:pStyle w:val="ListParagraph"/>
+        <w:numPr>
+          <w:ilvl w:val="1"/>
+          <w:numId w:val="6"/>
+        </w:numPr>
+      </w:pPr>
+      <w:r>
+        <w:t>(3)</w:t>
+      </w:r>
+      <w:r>
+        <w:t xml:space="preserve"> Wikipedia’s discussion of The Jerusalem Council</w:t>
+      </w:r>
+    </w:p>
+    <w:p>
+      <w:pPr>
+        <w:pStyle w:val="ListParagraph"/>
+        <w:numPr>
+          <w:ilvl w:val="1"/>
+          <w:numId w:val="6"/>
+        </w:numPr>
+      </w:pPr>
+      <w:r>
+        <w:t>(2) Reeves discussion of the Missionary Journeys of Paul</w:t>
+      </w:r>
+    </w:p>
+    <w:p>
+      <w:pPr>
+        <w:pStyle w:val="ListParagraph"/>
+        <w:numPr>
+          <w:ilvl w:val="1"/>
+          <w:numId w:val="6"/>
+        </w:numPr>
+      </w:pPr>
+      <w:r>
+        <w:t>(2) Wikipedia Paul’s 1</w:t>
+      </w:r>
+      <w:r>
+        <w:rPr>
+          <w:vertAlign w:val="superscript"/>
+        </w:rPr>
+        <w:t>st</w:t>
+      </w:r>
+      <w:r>
+        <w:t xml:space="preserve"> Missionary Journey</w:t>
+      </w:r>
+    </w:p>
+    <w:p>
+      <w:pPr>
+        <w:pStyle w:val="ListParagraph"/>
+        <w:numPr>
+          <w:ilvl w:val="1"/>
+          <w:numId w:val="6"/>
+        </w:numPr>
+      </w:pPr>
+      <w:r>
+        <w:t>(1) Wikipedia –Paul</w:t>
+      </w:r>
+      <w:r>
+        <w:t xml:space="preserve">, </w:t>
+      </w:r>
+      <w:r>
+        <w:t>Saint</w:t>
+      </w:r>
+      <w:r>
+        <w:t>; #Lived, #Died, #Arrested, #Theology</w:t>
+      </w:r>
+    </w:p>
+    <w:p>
+      <w:pPr>
+        <w:pStyle w:val="ListParagraph"/>
+        <w:numPr>
+          <w:ilvl w:val="1"/>
+          <w:numId w:val="6"/>
+        </w:numPr>
+      </w:pPr>
+      <w:r>
+        <w:t>(1) Wikipedia –Barnabas</w:t>
+      </w:r>
+      <w:r>
+        <w:t xml:space="preserve">, </w:t>
+      </w:r>
+      <w:r>
+        <w:t>Saint</w:t>
+      </w:r>
+      <w:r>
+        <w:t xml:space="preserve">; </w:t>
+      </w:r>
+      <w:r>
+        <w:t>#Lived, #Died,</w:t>
+      </w:r>
+    </w:p>
+    <w:p>
+      <w:pPr>
+        <w:pStyle w:val="ListParagraph"/>
+        <w:numPr>
+          <w:ilvl w:val="1"/>
+          <w:numId w:val="6"/>
+        </w:numPr>
+      </w:pPr>
+      <w:r>
+        <w:t>(1) Map of Israel in Biblical times</w:t>
+      </w:r>
+    </w:p>
+    <w:p>
+      <w:pPr>
+        <w:pStyle w:val="ListParagraph"/>
+        <w:numPr>
+          <w:ilvl w:val="1"/>
+          <w:numId w:val="6"/>
+        </w:numPr>
+      </w:pPr>
+      <w:r>
+        <w:t>(1) Wikipedia’s David, King</w:t>
+      </w:r>
+      <w:r>
+        <w:t>; #Lived, #Died</w:t>
+      </w:r>
+      <w:r>
+        <w:t>,</w:t>
+      </w:r>
+    </w:p>
+    <w:p>
+      <w:pPr>
+        <w:pStyle w:val="ListParagraph"/>
+        <w:numPr>
+          <w:ilvl w:val="0"/>
+          <w:numId w:val="6"/>
+        </w:numPr>
+      </w:pPr>
+      <w:r>
+        <w:t>The User will then select one or more of these items and when selected the program will open the hyperlink</w:t>
+      </w:r>
+    </w:p>
+    <w:p/>
+    <w:p/>
+    <w:p/>
+    <w:p/>
+    <w:p/>
+    <w:p/>
+    <w:p/>
+    <w:p/>
+    <w:p/>
+    <w:p/>
     <w:p/>
     <w:p>
       <w:r>
@@ -554,8 +1192,121 @@
 </file>
 
 <file path=word/numbering.xml><?xml version="1.0" encoding="utf-8"?>
-<w:numbering xmlns:wpc="http://schemas.microsoft.com/office/word/2010/wordprocessingCanvas" xmlns:cx="http://schemas.microsoft.com/office/drawing/2014/chartex" xmlns:cx1="http://schemas.microsoft.com/office/drawing/2015/9/8/chartex" xmlns:cx2="http://schemas.microsoft.com/office/drawing/2015/10/21/chartex" xmlns:cx3="http://schemas.microsoft.com/office/drawing/2016/5/9/chartex" xmlns:cx4="http://schemas.microsoft.com/office/drawing/2016/5/10/chartex" xmlns:cx5="http://schemas.microsoft.com/office/drawing/2016/5/11/chartex" xmlns:cx6="http://schemas.microsoft.com/office/drawing/2016/5/12/chartex" xmlns:cx7="http://schemas.microsoft.com/office/drawing/2016/5/13/chartex" xmlns:cx8="http://schemas.microsoft.com/office/drawing/2016/5/14/chartex" xmlns:mc="http://schemas.openxmlformats.org/markup-compatibility/2006" xmlns:aink="http://schemas.microsoft.com/office/drawing/2016/ink" xmlns:am3d="http://schemas.microsoft.com/office/drawing/2017/model3d" xmlns:o="urn:schemas-microsoft-com:office:office" xmlns:r="http://schemas.openxmlformats.org/officeDocument/2006/relationships" xmlns:m="http://schemas.openxmlformats.org/officeDocument/2006/math" xmlns:v="urn:schemas-microsoft-com:vml" xmlns:wp14="http://schemas.microsoft.com/office/word/2010/wordprocessingDrawing" xmlns:wp="http://schemas.openxmlformats.org/drawingml/2006/wordprocessingDrawing" xmlns:w10="urn:schemas-microsoft-com:office:word" xmlns:w="http://schemas.openxmlformats.org/wordprocessingml/2006/main" xmlns:w14="http://schemas.microsoft.com/office/word/2010/wordml" xmlns:w15="http://schemas.microsoft.com/office/word/2012/wordml" xmlns:w16cex="http://schemas.microsoft.com/office/word/2018/wordml/cex" xmlns:w16cid="http://schemas.microsoft.com/office/word/2016/wordml/cid" xmlns:w16="http://schemas.microsoft.com/office/word/2018/wordml" xmlns:w16se="http://schemas.microsoft.com/office/word/2015/wordml/symex" xmlns:wpg="http://schemas.microsoft.com/office/word/2010/wordprocessingGroup" xmlns:wpi="http://schemas.microsoft.com/office/word/2010/wordprocessingInk" xmlns:wne="http://schemas.microsoft.com/office/word/2006/wordml" xmlns:wps="http://schemas.microsoft.com/office/word/2010/wordprocessingShape" mc:Ignorable="w14 w15 w16se w16cid w16 w16cex wp14">
+<w:numbering xmlns:wpc="http://schemas.microsoft.com/office/word/2010/wordprocessingCanvas" xmlns:cx="http://schemas.microsoft.com/office/drawing/2014/chartex" xmlns:cx1="http://schemas.microsoft.com/office/drawing/2015/9/8/chartex" xmlns:cx2="http://schemas.microsoft.com/office/drawing/2015/10/21/chartex" xmlns:cx3="http://schemas.microsoft.com/office/drawing/2016/5/9/chartex" xmlns:cx4="http://schemas.microsoft.com/office/drawing/2016/5/10/chartex" xmlns:cx5="http://schemas.microsoft.com/office/drawing/2016/5/11/chartex" xmlns:cx6="http://schemas.microsoft.com/office/drawing/2016/5/12/chartex" xmlns:cx7="http://schemas.microsoft.com/office/drawing/2016/5/13/chartex" xmlns:cx8="http://schemas.microsoft.com/office/drawing/2016/5/14/chartex" xmlns:mc="http://schemas.openxmlformats.org/markup-compatibility/2006" xmlns:aink="http://schemas.microsoft.com/office/drawing/2016/ink" xmlns:am3d="http://schemas.microsoft.com/office/drawing/2017/model3d" xmlns:o="urn:schemas-microsoft-com:office:office" xmlns:r="http://schemas.openxmlformats.org/officeDocument/2006/relationships" xmlns:m="http://schemas.openxmlformats.org/officeDocument/2006/math" xmlns:v="urn:schemas-microsoft-com:vml" xmlns:wp14="http://schemas.microsoft.com/office/word/2010/wordprocessingDrawing" xmlns:wp="http://schemas.openxmlformats.org/drawingml/2006/wordprocessingDrawing" xmlns:w10="urn:schemas-microsoft-com:office:word" xmlns:w="http://schemas.openxmlformats.org/wordprocessingml/2006/main" xmlns:w14="http://schemas.microsoft.com/office/word/2010/wordml" xmlns:w15="http://schemas.microsoft.com/office/word/2012/wordml" xmlns:w16cex="http://schemas.microsoft.com/office/word/2018/wordml/cex" xmlns:w16cid="http://schemas.microsoft.com/office/word/2016/wordml/cid" xmlns:w16="http://schemas.microsoft.com/office/word/2018/wordml" xmlns:w16sdtdh="http://schemas.microsoft.com/office/word/2020/wordml/sdtdatahash" xmlns:w16se="http://schemas.microsoft.com/office/word/2015/wordml/symex" xmlns:wpg="http://schemas.microsoft.com/office/word/2010/wordprocessingGroup" xmlns:wpi="http://schemas.microsoft.com/office/word/2010/wordprocessingInk" xmlns:wne="http://schemas.microsoft.com/office/word/2006/wordml" xmlns:wps="http://schemas.microsoft.com/office/word/2010/wordprocessingShape" mc:Ignorable="w14 w15 w16se w16cid w16 w16cex w16sdtdh wp14">
   <w:abstractNum w:abstractNumId="0" w15:restartNumberingAfterBreak="0">
+    <w:nsid w:val="03173991"/>
+    <w:multiLevelType w:val="hybridMultilevel"/>
+    <w:tmpl w:val="4EBA9A4C"/>
+    <w:lvl w:ilvl="0" w:tplc="04090001">
+      <w:start w:val="1"/>
+      <w:numFmt w:val="bullet"/>
+      <w:lvlText w:val=""/>
+      <w:lvlJc w:val="left"/>
+      <w:pPr>
+        <w:ind w:left="720" w:hanging="360"/>
+      </w:pPr>
+      <w:rPr>
+        <w:rFonts w:ascii="Symbol" w:hAnsi="Symbol" w:hint="default"/>
+      </w:rPr>
+    </w:lvl>
+    <w:lvl w:ilvl="1" w:tplc="04090003" w:tentative="1">
+      <w:start w:val="1"/>
+      <w:numFmt w:val="bullet"/>
+      <w:lvlText w:val="o"/>
+      <w:lvlJc w:val="left"/>
+      <w:pPr>
+        <w:ind w:left="1440" w:hanging="360"/>
+      </w:pPr>
+      <w:rPr>
+        <w:rFonts w:ascii="Courier New" w:hAnsi="Courier New" w:cs="Courier New" w:hint="default"/>
+      </w:rPr>
+    </w:lvl>
+    <w:lvl w:ilvl="2" w:tplc="04090005" w:tentative="1">
+      <w:start w:val="1"/>
+      <w:numFmt w:val="bullet"/>
+      <w:lvlText w:val=""/>
+      <w:lvlJc w:val="left"/>
+      <w:pPr>
+        <w:ind w:left="2160" w:hanging="360"/>
+      </w:pPr>
+      <w:rPr>
+        <w:rFonts w:ascii="Wingdings" w:hAnsi="Wingdings" w:hint="default"/>
+      </w:rPr>
+    </w:lvl>
+    <w:lvl w:ilvl="3" w:tplc="04090001" w:tentative="1">
+      <w:start w:val="1"/>
+      <w:numFmt w:val="bullet"/>
+      <w:lvlText w:val=""/>
+      <w:lvlJc w:val="left"/>
+      <w:pPr>
+        <w:ind w:left="2880" w:hanging="360"/>
+      </w:pPr>
+      <w:rPr>
+        <w:rFonts w:ascii="Symbol" w:hAnsi="Symbol" w:hint="default"/>
+      </w:rPr>
+    </w:lvl>
+    <w:lvl w:ilvl="4" w:tplc="04090003" w:tentative="1">
+      <w:start w:val="1"/>
+      <w:numFmt w:val="bullet"/>
+      <w:lvlText w:val="o"/>
+      <w:lvlJc w:val="left"/>
+      <w:pPr>
+        <w:ind w:left="3600" w:hanging="360"/>
+      </w:pPr>
+      <w:rPr>
+        <w:rFonts w:ascii="Courier New" w:hAnsi="Courier New" w:cs="Courier New" w:hint="default"/>
+      </w:rPr>
+    </w:lvl>
+    <w:lvl w:ilvl="5" w:tplc="04090005" w:tentative="1">
+      <w:start w:val="1"/>
+      <w:numFmt w:val="bullet"/>
+      <w:lvlText w:val=""/>
+      <w:lvlJc w:val="left"/>
+      <w:pPr>
+        <w:ind w:left="4320" w:hanging="360"/>
+      </w:pPr>
+      <w:rPr>
+        <w:rFonts w:ascii="Wingdings" w:hAnsi="Wingdings" w:hint="default"/>
+      </w:rPr>
+    </w:lvl>
+    <w:lvl w:ilvl="6" w:tplc="04090001" w:tentative="1">
+      <w:start w:val="1"/>
+      <w:numFmt w:val="bullet"/>
+      <w:lvlText w:val=""/>
+      <w:lvlJc w:val="left"/>
+      <w:pPr>
+        <w:ind w:left="5040" w:hanging="360"/>
+      </w:pPr>
+      <w:rPr>
+        <w:rFonts w:ascii="Symbol" w:hAnsi="Symbol" w:hint="default"/>
+      </w:rPr>
+    </w:lvl>
+    <w:lvl w:ilvl="7" w:tplc="04090003" w:tentative="1">
+      <w:start w:val="1"/>
+      <w:numFmt w:val="bullet"/>
+      <w:lvlText w:val="o"/>
+      <w:lvlJc w:val="left"/>
+      <w:pPr>
+        <w:ind w:left="5760" w:hanging="360"/>
+      </w:pPr>
+      <w:rPr>
+        <w:rFonts w:ascii="Courier New" w:hAnsi="Courier New" w:cs="Courier New" w:hint="default"/>
+      </w:rPr>
+    </w:lvl>
+    <w:lvl w:ilvl="8" w:tplc="04090005" w:tentative="1">
+      <w:start w:val="1"/>
+      <w:numFmt w:val="bullet"/>
+      <w:lvlText w:val=""/>
+      <w:lvlJc w:val="left"/>
+      <w:pPr>
+        <w:ind w:left="6480" w:hanging="360"/>
+      </w:pPr>
+      <w:rPr>
+        <w:rFonts w:ascii="Wingdings" w:hAnsi="Wingdings" w:hint="default"/>
+      </w:rPr>
+    </w:lvl>
+  </w:abstractNum>
+  <w:abstractNum w:abstractNumId="1" w15:restartNumberingAfterBreak="0">
     <w:nsid w:val="1FCE67B1"/>
     <w:multiLevelType w:val="hybridMultilevel"/>
     <w:tmpl w:val="903CD7AE"/>
@@ -668,7 +1419,7 @@
       </w:rPr>
     </w:lvl>
   </w:abstractNum>
-  <w:abstractNum w:abstractNumId="1" w15:restartNumberingAfterBreak="0">
+  <w:abstractNum w:abstractNumId="2" w15:restartNumberingAfterBreak="0">
     <w:nsid w:val="2E36777A"/>
     <w:multiLevelType w:val="hybridMultilevel"/>
     <w:tmpl w:val="88580100"/>
@@ -781,7 +1532,120 @@
       </w:rPr>
     </w:lvl>
   </w:abstractNum>
-  <w:abstractNum w:abstractNumId="2" w15:restartNumberingAfterBreak="0">
+  <w:abstractNum w:abstractNumId="3" w15:restartNumberingAfterBreak="0">
+    <w:nsid w:val="51E33031"/>
+    <w:multiLevelType w:val="hybridMultilevel"/>
+    <w:tmpl w:val="EE32ABA8"/>
+    <w:lvl w:ilvl="0" w:tplc="04090001">
+      <w:start w:val="1"/>
+      <w:numFmt w:val="bullet"/>
+      <w:lvlText w:val=""/>
+      <w:lvlJc w:val="left"/>
+      <w:pPr>
+        <w:ind w:left="720" w:hanging="360"/>
+      </w:pPr>
+      <w:rPr>
+        <w:rFonts w:ascii="Symbol" w:hAnsi="Symbol" w:hint="default"/>
+      </w:rPr>
+    </w:lvl>
+    <w:lvl w:ilvl="1" w:tplc="04090003" w:tentative="1">
+      <w:start w:val="1"/>
+      <w:numFmt w:val="bullet"/>
+      <w:lvlText w:val="o"/>
+      <w:lvlJc w:val="left"/>
+      <w:pPr>
+        <w:ind w:left="1440" w:hanging="360"/>
+      </w:pPr>
+      <w:rPr>
+        <w:rFonts w:ascii="Courier New" w:hAnsi="Courier New" w:cs="Courier New" w:hint="default"/>
+      </w:rPr>
+    </w:lvl>
+    <w:lvl w:ilvl="2" w:tplc="04090005" w:tentative="1">
+      <w:start w:val="1"/>
+      <w:numFmt w:val="bullet"/>
+      <w:lvlText w:val=""/>
+      <w:lvlJc w:val="left"/>
+      <w:pPr>
+        <w:ind w:left="2160" w:hanging="360"/>
+      </w:pPr>
+      <w:rPr>
+        <w:rFonts w:ascii="Wingdings" w:hAnsi="Wingdings" w:hint="default"/>
+      </w:rPr>
+    </w:lvl>
+    <w:lvl w:ilvl="3" w:tplc="04090001" w:tentative="1">
+      <w:start w:val="1"/>
+      <w:numFmt w:val="bullet"/>
+      <w:lvlText w:val=""/>
+      <w:lvlJc w:val="left"/>
+      <w:pPr>
+        <w:ind w:left="2880" w:hanging="360"/>
+      </w:pPr>
+      <w:rPr>
+        <w:rFonts w:ascii="Symbol" w:hAnsi="Symbol" w:hint="default"/>
+      </w:rPr>
+    </w:lvl>
+    <w:lvl w:ilvl="4" w:tplc="04090003" w:tentative="1">
+      <w:start w:val="1"/>
+      <w:numFmt w:val="bullet"/>
+      <w:lvlText w:val="o"/>
+      <w:lvlJc w:val="left"/>
+      <w:pPr>
+        <w:ind w:left="3600" w:hanging="360"/>
+      </w:pPr>
+      <w:rPr>
+        <w:rFonts w:ascii="Courier New" w:hAnsi="Courier New" w:cs="Courier New" w:hint="default"/>
+      </w:rPr>
+    </w:lvl>
+    <w:lvl w:ilvl="5" w:tplc="04090005" w:tentative="1">
+      <w:start w:val="1"/>
+      <w:numFmt w:val="bullet"/>
+      <w:lvlText w:val=""/>
+      <w:lvlJc w:val="left"/>
+      <w:pPr>
+        <w:ind w:left="4320" w:hanging="360"/>
+      </w:pPr>
+      <w:rPr>
+        <w:rFonts w:ascii="Wingdings" w:hAnsi="Wingdings" w:hint="default"/>
+      </w:rPr>
+    </w:lvl>
+    <w:lvl w:ilvl="6" w:tplc="04090001" w:tentative="1">
+      <w:start w:val="1"/>
+      <w:numFmt w:val="bullet"/>
+      <w:lvlText w:val=""/>
+      <w:lvlJc w:val="left"/>
+      <w:pPr>
+        <w:ind w:left="5040" w:hanging="360"/>
+      </w:pPr>
+      <w:rPr>
+        <w:rFonts w:ascii="Symbol" w:hAnsi="Symbol" w:hint="default"/>
+      </w:rPr>
+    </w:lvl>
+    <w:lvl w:ilvl="7" w:tplc="04090003" w:tentative="1">
+      <w:start w:val="1"/>
+      <w:numFmt w:val="bullet"/>
+      <w:lvlText w:val="o"/>
+      <w:lvlJc w:val="left"/>
+      <w:pPr>
+        <w:ind w:left="5760" w:hanging="360"/>
+      </w:pPr>
+      <w:rPr>
+        <w:rFonts w:ascii="Courier New" w:hAnsi="Courier New" w:cs="Courier New" w:hint="default"/>
+      </w:rPr>
+    </w:lvl>
+    <w:lvl w:ilvl="8" w:tplc="04090005" w:tentative="1">
+      <w:start w:val="1"/>
+      <w:numFmt w:val="bullet"/>
+      <w:lvlText w:val=""/>
+      <w:lvlJc w:val="left"/>
+      <w:pPr>
+        <w:ind w:left="6480" w:hanging="360"/>
+      </w:pPr>
+      <w:rPr>
+        <w:rFonts w:ascii="Wingdings" w:hAnsi="Wingdings" w:hint="default"/>
+      </w:rPr>
+    </w:lvl>
+  </w:abstractNum>
+  <w:abstractNum w:abstractNumId="4" w15:restartNumberingAfterBreak="0">
     <w:nsid w:val="6A8B2074"/>
     <w:multiLevelType w:val="hybridMultilevel"/>
     <w:tmpl w:val="6AC448FE"/>
@@ -894,20 +1758,142 @@
       </w:rPr>
     </w:lvl>
   </w:abstractNum>
+  <w:abstractNum w:abstractNumId="5" w15:restartNumberingAfterBreak="0">
+    <w:nsid w:val="7FF66404"/>
+    <w:multiLevelType w:val="hybridMultilevel"/>
+    <w:tmpl w:val="57860E60"/>
+    <w:lvl w:ilvl="0" w:tplc="04090001">
+      <w:start w:val="1"/>
+      <w:numFmt w:val="bullet"/>
+      <w:lvlText w:val=""/>
+      <w:lvlJc w:val="left"/>
+      <w:pPr>
+        <w:ind w:left="720" w:hanging="360"/>
+      </w:pPr>
+      <w:rPr>
+        <w:rFonts w:ascii="Symbol" w:hAnsi="Symbol" w:hint="default"/>
+      </w:rPr>
+    </w:lvl>
+    <w:lvl w:ilvl="1" w:tplc="04090003">
+      <w:start w:val="1"/>
+      <w:numFmt w:val="bullet"/>
+      <w:lvlText w:val="o"/>
+      <w:lvlJc w:val="left"/>
+      <w:pPr>
+        <w:ind w:left="1440" w:hanging="360"/>
+      </w:pPr>
+      <w:rPr>
+        <w:rFonts w:ascii="Courier New" w:hAnsi="Courier New" w:cs="Courier New" w:hint="default"/>
+      </w:rPr>
+    </w:lvl>
+    <w:lvl w:ilvl="2" w:tplc="04090005" w:tentative="1">
+      <w:start w:val="1"/>
+      <w:numFmt w:val="bullet"/>
+      <w:lvlText w:val=""/>
+      <w:lvlJc w:val="left"/>
+      <w:pPr>
+        <w:ind w:left="2160" w:hanging="360"/>
+      </w:pPr>
+      <w:rPr>
+        <w:rFonts w:ascii="Wingdings" w:hAnsi="Wingdings" w:hint="default"/>
+      </w:rPr>
+    </w:lvl>
+    <w:lvl w:ilvl="3" w:tplc="04090001" w:tentative="1">
+      <w:start w:val="1"/>
+      <w:numFmt w:val="bullet"/>
+      <w:lvlText w:val=""/>
+      <w:lvlJc w:val="left"/>
+      <w:pPr>
+        <w:ind w:left="2880" w:hanging="360"/>
+      </w:pPr>
+      <w:rPr>
+        <w:rFonts w:ascii="Symbol" w:hAnsi="Symbol" w:hint="default"/>
+      </w:rPr>
+    </w:lvl>
+    <w:lvl w:ilvl="4" w:tplc="04090003" w:tentative="1">
+      <w:start w:val="1"/>
+      <w:numFmt w:val="bullet"/>
+      <w:lvlText w:val="o"/>
+      <w:lvlJc w:val="left"/>
+      <w:pPr>
+        <w:ind w:left="3600" w:hanging="360"/>
+      </w:pPr>
+      <w:rPr>
+        <w:rFonts w:ascii="Courier New" w:hAnsi="Courier New" w:cs="Courier New" w:hint="default"/>
+      </w:rPr>
+    </w:lvl>
+    <w:lvl w:ilvl="5" w:tplc="04090005" w:tentative="1">
+      <w:start w:val="1"/>
+      <w:numFmt w:val="bullet"/>
+      <w:lvlText w:val=""/>
+      <w:lvlJc w:val="left"/>
+      <w:pPr>
+        <w:ind w:left="4320" w:hanging="360"/>
+      </w:pPr>
+      <w:rPr>
+        <w:rFonts w:ascii="Wingdings" w:hAnsi="Wingdings" w:hint="default"/>
+      </w:rPr>
+    </w:lvl>
+    <w:lvl w:ilvl="6" w:tplc="04090001" w:tentative="1">
+      <w:start w:val="1"/>
+      <w:numFmt w:val="bullet"/>
+      <w:lvlText w:val=""/>
+      <w:lvlJc w:val="left"/>
+      <w:pPr>
+        <w:ind w:left="5040" w:hanging="360"/>
+      </w:pPr>
+      <w:rPr>
+        <w:rFonts w:ascii="Symbol" w:hAnsi="Symbol" w:hint="default"/>
+      </w:rPr>
+    </w:lvl>
+    <w:lvl w:ilvl="7" w:tplc="04090003" w:tentative="1">
+      <w:start w:val="1"/>
+      <w:numFmt w:val="bullet"/>
+      <w:lvlText w:val="o"/>
+      <w:lvlJc w:val="left"/>
+      <w:pPr>
+        <w:ind w:left="5760" w:hanging="360"/>
+      </w:pPr>
+      <w:rPr>
+        <w:rFonts w:ascii="Courier New" w:hAnsi="Courier New" w:cs="Courier New" w:hint="default"/>
+      </w:rPr>
+    </w:lvl>
+    <w:lvl w:ilvl="8" w:tplc="04090005" w:tentative="1">
+      <w:start w:val="1"/>
+      <w:numFmt w:val="bullet"/>
+      <w:lvlText w:val=""/>
+      <w:lvlJc w:val="left"/>
+      <w:pPr>
+        <w:ind w:left="6480" w:hanging="360"/>
+      </w:pPr>
+      <w:rPr>
+        <w:rFonts w:ascii="Wingdings" w:hAnsi="Wingdings" w:hint="default"/>
+      </w:rPr>
+    </w:lvl>
+  </w:abstractNum>
   <w:num w:numId="1">
+    <w:abstractNumId w:val="1"/>
+  </w:num>
+  <w:num w:numId="2">
+    <w:abstractNumId w:val="2"/>
+  </w:num>
+  <w:num w:numId="3">
+    <w:abstractNumId w:val="4"/>
+  </w:num>
+  <w:num w:numId="4">
     <w:abstractNumId w:val="0"/>
   </w:num>
-  <w:num w:numId="2">
-    <w:abstractNumId w:val="1"/>
+  <w:num w:numId="5">
+    <w:abstractNumId w:val="3"/>
   </w:num>
-  <w:num w:numId="3">
-    <w:abstractNumId w:val="2"/>
+  <w:num w:numId="6">
+    <w:abstractNumId w:val="5"/>
   </w:num>
 </w:numbering>
 </file>
 
 <file path=word/styles.xml><?xml version="1.0" encoding="utf-8"?>
-<w:styles xmlns:mc="http://schemas.openxmlformats.org/markup-compatibility/2006" xmlns:r="http://schemas.openxmlformats.org/officeDocument/2006/relationships" xmlns:w="http://schemas.openxmlformats.org/wordprocessingml/2006/main" xmlns:w14="http://schemas.microsoft.com/office/word/2010/wordml" xmlns:w15="http://schemas.microsoft.com/office/word/2012/wordml" xmlns:w16cex="http://schemas.microsoft.com/office/word/2018/wordml/cex" xmlns:w16cid="http://schemas.microsoft.com/office/word/2016/wordml/cid" xmlns:w16="http://schemas.microsoft.com/office/word/2018/wordml" xmlns:w16se="http://schemas.microsoft.com/office/word/2015/wordml/symex" mc:Ignorable="w14 w15 w16se w16cid w16 w16cex">
+<w:styles xmlns:mc="http://schemas.openxmlformats.org/markup-compatibility/2006" xmlns:r="http://schemas.openxmlformats.org/officeDocument/2006/relationships" xmlns:w="http://schemas.openxmlformats.org/wordprocessingml/2006/main" xmlns:w14="http://schemas.microsoft.com/office/word/2010/wordml" xmlns:w15="http://schemas.microsoft.com/office/word/2012/wordml" xmlns:w16cex="http://schemas.microsoft.com/office/word/2018/wordml/cex" xmlns:w16cid="http://schemas.microsoft.com/office/word/2016/wordml/cid" xmlns:w16="http://schemas.microsoft.com/office/word/2018/wordml" xmlns:w16sdtdh="http://schemas.microsoft.com/office/word/2020/wordml/sdtdatahash" xmlns:w16se="http://schemas.microsoft.com/office/word/2015/wordml/symex" mc:Ignorable="w14 w15 w16se w16cid w16 w16cex w16sdtdh">
   <w:docDefaults>
     <w:rPrDefault>
       <w:rPr>

</xml_diff>

<commit_message>
1) Created code to create note references and to display them in a listbox; 2) Created code to select and open a note from the note name listbox; 3)Created code to  display the various KeyWords associated with a NoteName in a TextBox
</commit_message>
<xml_diff>
--- a/Logic/The Logic of Creating Notes in NewSLP.docx
+++ b/Logic/The Logic of Creating Notes in NewSLP.docx
@@ -7,7 +7,145 @@
         <w:t>The Logic of Creating Notes in NewSLP</w:t>
       </w:r>
     </w:p>
+    <w:p>
+      <w:r>
+        <w:t>2021 04 21</w:t>
+      </w:r>
+    </w:p>
+    <w:p>
+      <w:r>
+        <w:t xml:space="preserve">Steps in </w:t>
+      </w:r>
+      <w:r>
+        <w:t>coding for notes</w:t>
+      </w:r>
+    </w:p>
+    <w:p>
+      <w:r>
+        <w:t>1.</w:t>
+      </w:r>
+      <w:r>
+        <w:tab/>
+        <w:t>controls needed</w:t>
+      </w:r>
+    </w:p>
+    <w:p>
+      <w:pPr>
+        <w:pStyle w:val="ListParagraph"/>
+        <w:numPr>
+          <w:ilvl w:val="0"/>
+          <w:numId w:val="7"/>
+        </w:numPr>
+      </w:pPr>
+      <w:r>
+        <w:t>a Label</w:t>
+      </w:r>
+      <w:r>
+        <w:t xml:space="preserve">, </w:t>
+      </w:r>
+      <w:r>
+        <w:t>a text box for the Name</w:t>
+      </w:r>
+      <w:r>
+        <w:t xml:space="preserve">, </w:t>
+      </w:r>
+      <w:r>
+        <w:t>for</w:t>
+      </w:r>
+      <w:r>
+        <w:t xml:space="preserve"> a Title</w:t>
+      </w:r>
+    </w:p>
+    <w:p>
+      <w:pPr>
+        <w:pStyle w:val="ListParagraph"/>
+        <w:numPr>
+          <w:ilvl w:val="0"/>
+          <w:numId w:val="7"/>
+        </w:numPr>
+      </w:pPr>
+      <w:r>
+        <w:t>a Label, a text box for the Name to add Key words</w:t>
+      </w:r>
+    </w:p>
+    <w:p>
+      <w:pPr>
+        <w:pStyle w:val="ListParagraph"/>
+        <w:numPr>
+          <w:ilvl w:val="0"/>
+          <w:numId w:val="7"/>
+        </w:numPr>
+      </w:pPr>
+      <w:r>
+        <w:t xml:space="preserve">a Label, a text box for the Name, </w:t>
+      </w:r>
+      <w:r>
+        <w:t>for</w:t>
+      </w:r>
+      <w:r>
+        <w:t xml:space="preserve"> a hyperlink</w:t>
+      </w:r>
+    </w:p>
+    <w:p>
+      <w:pPr>
+        <w:pStyle w:val="ListParagraph"/>
+        <w:numPr>
+          <w:ilvl w:val="0"/>
+          <w:numId w:val="7"/>
+        </w:numPr>
+      </w:pPr>
+      <w:r>
+        <w:t>a ListView to show all Keywords</w:t>
+      </w:r>
+      <w:r>
+        <w:t xml:space="preserve"> added to a note</w:t>
+      </w:r>
+      <w:r>
+        <w:t xml:space="preserve"> or to show for a note selected for further </w:t>
+      </w:r>
+      <w:r>
+        <w:t>review</w:t>
+      </w:r>
+      <w:r>
+        <w:t xml:space="preserve"> (this will be linked to what ever Note name is selected in the following)</w:t>
+      </w:r>
+    </w:p>
+    <w:p>
+      <w:pPr>
+        <w:pStyle w:val="ListParagraph"/>
+        <w:numPr>
+          <w:ilvl w:val="0"/>
+          <w:numId w:val="7"/>
+        </w:numPr>
+      </w:pPr>
+      <w:r>
+        <w:t>a ListView to show all linked note Names</w:t>
+      </w:r>
+    </w:p>
+    <w:p>
+      <w:pPr>
+        <w:pStyle w:val="ListParagraph"/>
+        <w:numPr>
+          <w:ilvl w:val="0"/>
+          <w:numId w:val="7"/>
+        </w:numPr>
+      </w:pPr>
+      <w:r>
+        <w:t>a Button to open the hyperlink of a selected note</w:t>
+      </w:r>
+      <w:r>
+        <w:t xml:space="preserve"> name</w:t>
+      </w:r>
+    </w:p>
     <w:p/>
+    <w:p/>
+    <w:p/>
+    <w:p/>
+    <w:p>
+      <w:r>
+        <w:t>2021 04 18</w:t>
+      </w:r>
+    </w:p>
     <w:p>
       <w:pPr>
         <w:rPr>
@@ -546,6 +684,7 @@
         </w:numPr>
       </w:pPr>
       <w:r>
+        <w:lastRenderedPageBreak/>
         <w:t>A</w:t>
       </w:r>
       <w:r>
@@ -832,7 +971,6 @@
         </w:numPr>
       </w:pPr>
       <w:r>
-        <w:lastRenderedPageBreak/>
         <w:t xml:space="preserve">Key words containing spaces (i.e. </w:t>
       </w:r>
       <w:r>
@@ -1066,6 +1204,7 @@
         </w:numPr>
       </w:pPr>
       <w:r>
+        <w:lastRenderedPageBreak/>
         <w:t>(2) Wikipedia Paul’s 1</w:t>
       </w:r>
       <w:r>
@@ -1090,10 +1229,7 @@
         <w:t>(1) Wikipedia –Paul</w:t>
       </w:r>
       <w:r>
-        <w:t xml:space="preserve">, </w:t>
-      </w:r>
-      <w:r>
-        <w:t>Saint</w:t>
+        <w:t>, Saint</w:t>
       </w:r>
       <w:r>
         <w:t>; #Lived, #Died, #Arrested, #Theology</w:t>
@@ -1111,16 +1247,10 @@
         <w:t>(1) Wikipedia –Barnabas</w:t>
       </w:r>
       <w:r>
-        <w:t xml:space="preserve">, </w:t>
-      </w:r>
-      <w:r>
-        <w:t>Saint</w:t>
-      </w:r>
-      <w:r>
-        <w:t xml:space="preserve">; </w:t>
-      </w:r>
-      <w:r>
-        <w:t>#Lived, #Died,</w:t>
+        <w:t>, Saint</w:t>
+      </w:r>
+      <w:r>
+        <w:t>; #Lived, #Died,</w:t>
       </w:r>
     </w:p>
     <w:p>
@@ -1147,10 +1277,7 @@
         <w:t>(1) Wikipedia’s David, King</w:t>
       </w:r>
       <w:r>
-        <w:t>; #Lived, #Died</w:t>
-      </w:r>
-      <w:r>
-        <w:t>,</w:t>
+        <w:t>; #Lived, #Died,</w:t>
       </w:r>
     </w:p>
     <w:p>
@@ -1759,6 +1886,119 @@
     </w:lvl>
   </w:abstractNum>
   <w:abstractNum w:abstractNumId="5" w15:restartNumberingAfterBreak="0">
+    <w:nsid w:val="6BE62A64"/>
+    <w:multiLevelType w:val="hybridMultilevel"/>
+    <w:tmpl w:val="FD566D18"/>
+    <w:lvl w:ilvl="0" w:tplc="04090001">
+      <w:start w:val="1"/>
+      <w:numFmt w:val="bullet"/>
+      <w:lvlText w:val=""/>
+      <w:lvlJc w:val="left"/>
+      <w:pPr>
+        <w:ind w:left="720" w:hanging="360"/>
+      </w:pPr>
+      <w:rPr>
+        <w:rFonts w:ascii="Symbol" w:hAnsi="Symbol" w:hint="default"/>
+      </w:rPr>
+    </w:lvl>
+    <w:lvl w:ilvl="1" w:tplc="04090003" w:tentative="1">
+      <w:start w:val="1"/>
+      <w:numFmt w:val="bullet"/>
+      <w:lvlText w:val="o"/>
+      <w:lvlJc w:val="left"/>
+      <w:pPr>
+        <w:ind w:left="1440" w:hanging="360"/>
+      </w:pPr>
+      <w:rPr>
+        <w:rFonts w:ascii="Courier New" w:hAnsi="Courier New" w:cs="Courier New" w:hint="default"/>
+      </w:rPr>
+    </w:lvl>
+    <w:lvl w:ilvl="2" w:tplc="04090005" w:tentative="1">
+      <w:start w:val="1"/>
+      <w:numFmt w:val="bullet"/>
+      <w:lvlText w:val=""/>
+      <w:lvlJc w:val="left"/>
+      <w:pPr>
+        <w:ind w:left="2160" w:hanging="360"/>
+      </w:pPr>
+      <w:rPr>
+        <w:rFonts w:ascii="Wingdings" w:hAnsi="Wingdings" w:hint="default"/>
+      </w:rPr>
+    </w:lvl>
+    <w:lvl w:ilvl="3" w:tplc="04090001" w:tentative="1">
+      <w:start w:val="1"/>
+      <w:numFmt w:val="bullet"/>
+      <w:lvlText w:val=""/>
+      <w:lvlJc w:val="left"/>
+      <w:pPr>
+        <w:ind w:left="2880" w:hanging="360"/>
+      </w:pPr>
+      <w:rPr>
+        <w:rFonts w:ascii="Symbol" w:hAnsi="Symbol" w:hint="default"/>
+      </w:rPr>
+    </w:lvl>
+    <w:lvl w:ilvl="4" w:tplc="04090003" w:tentative="1">
+      <w:start w:val="1"/>
+      <w:numFmt w:val="bullet"/>
+      <w:lvlText w:val="o"/>
+      <w:lvlJc w:val="left"/>
+      <w:pPr>
+        <w:ind w:left="3600" w:hanging="360"/>
+      </w:pPr>
+      <w:rPr>
+        <w:rFonts w:ascii="Courier New" w:hAnsi="Courier New" w:cs="Courier New" w:hint="default"/>
+      </w:rPr>
+    </w:lvl>
+    <w:lvl w:ilvl="5" w:tplc="04090005" w:tentative="1">
+      <w:start w:val="1"/>
+      <w:numFmt w:val="bullet"/>
+      <w:lvlText w:val=""/>
+      <w:lvlJc w:val="left"/>
+      <w:pPr>
+        <w:ind w:left="4320" w:hanging="360"/>
+      </w:pPr>
+      <w:rPr>
+        <w:rFonts w:ascii="Wingdings" w:hAnsi="Wingdings" w:hint="default"/>
+      </w:rPr>
+    </w:lvl>
+    <w:lvl w:ilvl="6" w:tplc="04090001" w:tentative="1">
+      <w:start w:val="1"/>
+      <w:numFmt w:val="bullet"/>
+      <w:lvlText w:val=""/>
+      <w:lvlJc w:val="left"/>
+      <w:pPr>
+        <w:ind w:left="5040" w:hanging="360"/>
+      </w:pPr>
+      <w:rPr>
+        <w:rFonts w:ascii="Symbol" w:hAnsi="Symbol" w:hint="default"/>
+      </w:rPr>
+    </w:lvl>
+    <w:lvl w:ilvl="7" w:tplc="04090003" w:tentative="1">
+      <w:start w:val="1"/>
+      <w:numFmt w:val="bullet"/>
+      <w:lvlText w:val="o"/>
+      <w:lvlJc w:val="left"/>
+      <w:pPr>
+        <w:ind w:left="5760" w:hanging="360"/>
+      </w:pPr>
+      <w:rPr>
+        <w:rFonts w:ascii="Courier New" w:hAnsi="Courier New" w:cs="Courier New" w:hint="default"/>
+      </w:rPr>
+    </w:lvl>
+    <w:lvl w:ilvl="8" w:tplc="04090005" w:tentative="1">
+      <w:start w:val="1"/>
+      <w:numFmt w:val="bullet"/>
+      <w:lvlText w:val=""/>
+      <w:lvlJc w:val="left"/>
+      <w:pPr>
+        <w:ind w:left="6480" w:hanging="360"/>
+      </w:pPr>
+      <w:rPr>
+        <w:rFonts w:ascii="Wingdings" w:hAnsi="Wingdings" w:hint="default"/>
+      </w:rPr>
+    </w:lvl>
+  </w:abstractNum>
+  <w:abstractNum w:abstractNumId="6" w15:restartNumberingAfterBreak="0">
     <w:nsid w:val="7FF66404"/>
     <w:multiLevelType w:val="hybridMultilevel"/>
     <w:tmpl w:val="57860E60"/>
@@ -1887,6 +2127,9 @@
     <w:abstractNumId w:val="3"/>
   </w:num>
   <w:num w:numId="6">
+    <w:abstractNumId w:val="6"/>
+  </w:num>
+  <w:num w:numId="7">
     <w:abstractNumId w:val="5"/>
   </w:num>
 </w:numbering>

</xml_diff>